<commit_message>
Updated docs, set up for challenge-account
</commit_message>
<xml_diff>
--- a/Developing challenge2022.docx
+++ b/Developing challenge2022.docx
@@ -614,8 +614,28 @@
       <w:r>
         <w:t xml:space="preserve">The application is available at </w:t>
       </w:r>
-      <w:r>
-        <w:t>https://challenge-2022.web.app/</w:t>
+      <w:hyperlink r:id="rId8" w:history="1">
+        <w:r>
+          <w:rPr>
+            <w:rStyle w:val="Hyperkobling"/>
+          </w:rPr>
+          <w:t>https://challenge-2022.web.app/</w:t>
+        </w:r>
+      </w:hyperlink>
+    </w:p>
+    <w:p>
+      <w:r>
+        <w:t>Administration</w:t>
+      </w:r>
+    </w:p>
+    <w:p>
+      <w:r>
+        <w:t>Project Console: https://console.firebase.google.com/project/challenge-2022/overview</w:t>
+      </w:r>
+    </w:p>
+    <w:p>
+      <w:r>
+        <w:t>Hosting URL: https://challenge-2022.web.app</w:t>
       </w:r>
       <w:r>
         <w:br/>

</xml_diff>